<commit_message>
Actualizado documentación y power point a corregir errores no me ha dado tiempo hoy
</commit_message>
<xml_diff>
--- a/Documentation/Documentacion.docx
+++ b/Documentation/Documentacion.docx
@@ -593,27 +593,7 @@
                                 <w:sz w:val="24"/>
                                 <w:szCs w:val="24"/>
                               </w:rPr>
-                              <w:t xml:space="preserve">Heily </w:t>
-                            </w:r>
-                            <w:proofErr w:type="spellStart"/>
-                            <w:r>
-                              <w:rPr>
-                                <w:rFonts w:ascii="Times New Roman" w:hAnsi="Times New Roman" w:cs="Times New Roman"/>
-                                <w:color w:val="F2F2F2" w:themeColor="background1" w:themeShade="F2"/>
-                                <w:sz w:val="24"/>
-                                <w:szCs w:val="24"/>
-                              </w:rPr>
-                              <w:t>Madelay</w:t>
-                            </w:r>
-                            <w:proofErr w:type="spellEnd"/>
-                            <w:r>
-                              <w:rPr>
-                                <w:rFonts w:ascii="Times New Roman" w:hAnsi="Times New Roman" w:cs="Times New Roman"/>
-                                <w:color w:val="F2F2F2" w:themeColor="background1" w:themeShade="F2"/>
-                                <w:sz w:val="24"/>
-                                <w:szCs w:val="24"/>
-                              </w:rPr>
-                              <w:t xml:space="preserve"> Ajila Tandazo</w:t>
+                              <w:t>Heily Madelay Ajila Tandazo</w:t>
                             </w:r>
                           </w:p>
                         </w:txbxContent>
@@ -657,27 +637,7 @@
                           <w:sz w:val="24"/>
                           <w:szCs w:val="24"/>
                         </w:rPr>
-                        <w:t xml:space="preserve">Heily </w:t>
-                      </w:r>
-                      <w:proofErr w:type="spellStart"/>
-                      <w:r>
-                        <w:rPr>
-                          <w:rFonts w:ascii="Times New Roman" w:hAnsi="Times New Roman" w:cs="Times New Roman"/>
-                          <w:color w:val="F2F2F2" w:themeColor="background1" w:themeShade="F2"/>
-                          <w:sz w:val="24"/>
-                          <w:szCs w:val="24"/>
-                        </w:rPr>
-                        <w:t>Madelay</w:t>
-                      </w:r>
-                      <w:proofErr w:type="spellEnd"/>
-                      <w:r>
-                        <w:rPr>
-                          <w:rFonts w:ascii="Times New Roman" w:hAnsi="Times New Roman" w:cs="Times New Roman"/>
-                          <w:color w:val="F2F2F2" w:themeColor="background1" w:themeShade="F2"/>
-                          <w:sz w:val="24"/>
-                          <w:szCs w:val="24"/>
-                        </w:rPr>
-                        <w:t xml:space="preserve"> Ajila Tandazo</w:t>
+                        <w:t>Heily Madelay Ajila Tandazo</w:t>
                       </w:r>
                     </w:p>
                   </w:txbxContent>
@@ -1860,18 +1820,18 @@
           <w:rFonts w:ascii="Times New Roman" w:eastAsia="Times New Roman" w:hAnsi="Times New Roman" w:cs="Times New Roman"/>
           <w:b/>
           <w:bCs/>
-          <w:sz w:val="28"/>
-          <w:szCs w:val="28"/>
-          <w:lang w:eastAsia="es-ES"/>
-        </w:rPr>
-      </w:pPr>
-      <w:r>
-        <w:rPr>
-          <w:rFonts w:ascii="Times New Roman" w:eastAsia="Times New Roman" w:hAnsi="Times New Roman" w:cs="Times New Roman"/>
-          <w:b/>
-          <w:bCs/>
-          <w:sz w:val="28"/>
-          <w:szCs w:val="28"/>
+          <w:sz w:val="24"/>
+          <w:szCs w:val="24"/>
+          <w:lang w:eastAsia="es-ES"/>
+        </w:rPr>
+      </w:pPr>
+      <w:r>
+        <w:rPr>
+          <w:rFonts w:ascii="Times New Roman" w:eastAsia="Times New Roman" w:hAnsi="Times New Roman" w:cs="Times New Roman"/>
+          <w:b/>
+          <w:bCs/>
+          <w:sz w:val="24"/>
+          <w:szCs w:val="24"/>
           <w:lang w:eastAsia="es-ES"/>
         </w:rPr>
         <w:t>1.</w:t>
@@ -1881,8 +1841,8 @@
           <w:rFonts w:ascii="Times New Roman" w:eastAsia="Times New Roman" w:hAnsi="Times New Roman" w:cs="Times New Roman"/>
           <w:b/>
           <w:bCs/>
-          <w:sz w:val="28"/>
-          <w:szCs w:val="28"/>
+          <w:sz w:val="24"/>
+          <w:szCs w:val="24"/>
           <w:lang w:eastAsia="es-ES"/>
         </w:rPr>
         <w:t>1. Descripción general del módulo</w:t>
@@ -1892,8 +1852,8 @@
           <w:rFonts w:ascii="Times New Roman" w:eastAsia="Times New Roman" w:hAnsi="Times New Roman" w:cs="Times New Roman"/>
           <w:b/>
           <w:bCs/>
-          <w:sz w:val="28"/>
-          <w:szCs w:val="28"/>
+          <w:sz w:val="24"/>
+          <w:szCs w:val="24"/>
           <w:lang w:eastAsia="es-ES"/>
         </w:rPr>
         <w:t xml:space="preserve"> y objetivos</w:t>
@@ -2138,8 +2098,8 @@
           <w:rFonts w:ascii="Times New Roman" w:eastAsia="Times New Roman" w:hAnsi="Times New Roman" w:cs="Times New Roman"/>
           <w:b/>
           <w:bCs/>
-          <w:sz w:val="27"/>
-          <w:szCs w:val="27"/>
+          <w:sz w:val="24"/>
+          <w:szCs w:val="24"/>
           <w:lang w:eastAsia="es-ES"/>
         </w:rPr>
       </w:pPr>
@@ -2166,47 +2126,20 @@
       <w:r>
         <w:rPr>
           <w:rFonts w:ascii="Times New Roman" w:eastAsia="Times New Roman" w:hAnsi="Times New Roman" w:cs="Times New Roman"/>
-          <w:sz w:val="27"/>
-          <w:szCs w:val="27"/>
-          <w:lang w:eastAsia="es-ES"/>
-        </w:rPr>
-        <w:t xml:space="preserve">Para alcanzar </w:t>
-      </w:r>
-      <w:r>
-        <w:rPr>
-          <w:rFonts w:ascii="Times New Roman" w:eastAsia="Times New Roman" w:hAnsi="Times New Roman" w:cs="Times New Roman"/>
-          <w:sz w:val="27"/>
-          <w:szCs w:val="27"/>
-          <w:lang w:eastAsia="es-ES"/>
-        </w:rPr>
-        <w:t xml:space="preserve">ser </w:t>
-      </w:r>
-      <w:r>
-        <w:rPr>
-          <w:rFonts w:ascii="Times New Roman" w:eastAsia="Times New Roman" w:hAnsi="Times New Roman" w:cs="Times New Roman"/>
-          <w:sz w:val="27"/>
-          <w:szCs w:val="27"/>
-          <w:lang w:eastAsia="es-ES"/>
-        </w:rPr>
-        <w:t>un s</w:t>
-      </w:r>
-      <w:r>
-        <w:rPr>
-          <w:rFonts w:ascii="Times New Roman" w:eastAsia="Times New Roman" w:hAnsi="Times New Roman" w:cs="Times New Roman"/>
-          <w:sz w:val="24"/>
-          <w:szCs w:val="24"/>
-          <w:lang w:eastAsia="es-ES"/>
-        </w:rPr>
-        <w:t>istema</w:t>
-      </w:r>
-      <w:r>
-        <w:rPr>
-          <w:rFonts w:ascii="Times New Roman" w:eastAsia="Times New Roman" w:hAnsi="Times New Roman" w:cs="Times New Roman"/>
-          <w:sz w:val="24"/>
-          <w:szCs w:val="24"/>
-          <w:lang w:eastAsia="es-ES"/>
-        </w:rPr>
-        <w:t xml:space="preserve"> completo de gestión de proyectos</w:t>
+          <w:sz w:val="24"/>
+          <w:szCs w:val="24"/>
+          <w:lang w:eastAsia="es-ES"/>
+        </w:rPr>
+        <w:t>Para alcanzar ser un s</w:t>
+      </w:r>
+      <w:r>
+        <w:rPr>
+          <w:rFonts w:ascii="Times New Roman" w:eastAsia="Times New Roman" w:hAnsi="Times New Roman" w:cs="Times New Roman"/>
+          <w:sz w:val="24"/>
+          <w:szCs w:val="24"/>
+          <w:lang w:eastAsia="es-ES"/>
+        </w:rPr>
+        <w:t>istema completo de gestión de proyectos</w:t>
       </w:r>
       <w:r>
         <w:rPr>
@@ -2217,26 +2150,15 @@
         </w:rPr>
         <w:t xml:space="preserve"> acompañado de </w:t>
       </w:r>
-      <w:proofErr w:type="gramStart"/>
-      <w:r>
-        <w:rPr>
-          <w:rFonts w:ascii="Times New Roman" w:eastAsia="Times New Roman" w:hAnsi="Times New Roman" w:cs="Times New Roman"/>
-          <w:sz w:val="24"/>
-          <w:szCs w:val="24"/>
-          <w:lang w:eastAsia="es-ES"/>
-        </w:rPr>
-        <w:t>unas  h</w:t>
-      </w:r>
-      <w:r>
-        <w:rPr>
-          <w:rFonts w:ascii="Times New Roman" w:eastAsia="Times New Roman" w:hAnsi="Times New Roman" w:cs="Times New Roman"/>
-          <w:sz w:val="24"/>
-          <w:szCs w:val="24"/>
-          <w:lang w:eastAsia="es-ES"/>
-        </w:rPr>
-        <w:t>erramientas</w:t>
-      </w:r>
-      <w:proofErr w:type="gramEnd"/>
+      <w:r>
+        <w:rPr>
+          <w:rFonts w:ascii="Times New Roman" w:eastAsia="Times New Roman" w:hAnsi="Times New Roman" w:cs="Times New Roman"/>
+          <w:sz w:val="24"/>
+          <w:szCs w:val="24"/>
+          <w:lang w:eastAsia="es-ES"/>
+        </w:rPr>
+        <w:t>unas herramientas</w:t>
+      </w:r>
       <w:r>
         <w:rPr>
           <w:rFonts w:ascii="Times New Roman" w:eastAsia="Times New Roman" w:hAnsi="Times New Roman" w:cs="Times New Roman"/>
@@ -2300,18 +2222,18 @@
           <w:rFonts w:ascii="Times New Roman" w:eastAsia="Times New Roman" w:hAnsi="Times New Roman" w:cs="Times New Roman"/>
           <w:b/>
           <w:bCs/>
-          <w:sz w:val="28"/>
-          <w:szCs w:val="28"/>
-          <w:lang w:eastAsia="es-ES"/>
-        </w:rPr>
-      </w:pPr>
-      <w:r>
-        <w:rPr>
-          <w:rFonts w:ascii="Times New Roman" w:eastAsia="Times New Roman" w:hAnsi="Times New Roman" w:cs="Times New Roman"/>
-          <w:b/>
-          <w:bCs/>
-          <w:sz w:val="28"/>
-          <w:szCs w:val="28"/>
+          <w:sz w:val="24"/>
+          <w:szCs w:val="24"/>
+          <w:lang w:eastAsia="es-ES"/>
+        </w:rPr>
+      </w:pPr>
+      <w:r>
+        <w:rPr>
+          <w:rFonts w:ascii="Times New Roman" w:eastAsia="Times New Roman" w:hAnsi="Times New Roman" w:cs="Times New Roman"/>
+          <w:b/>
+          <w:bCs/>
+          <w:sz w:val="24"/>
+          <w:szCs w:val="24"/>
           <w:lang w:eastAsia="es-ES"/>
         </w:rPr>
         <w:t>1.</w:t>
@@ -2321,8 +2243,8 @@
           <w:rFonts w:ascii="Times New Roman" w:eastAsia="Times New Roman" w:hAnsi="Times New Roman" w:cs="Times New Roman"/>
           <w:b/>
           <w:bCs/>
-          <w:sz w:val="28"/>
-          <w:szCs w:val="28"/>
+          <w:sz w:val="24"/>
+          <w:szCs w:val="24"/>
           <w:lang w:eastAsia="es-ES"/>
         </w:rPr>
         <w:t>2</w:t>
@@ -2332,8 +2254,8 @@
           <w:rFonts w:ascii="Times New Roman" w:eastAsia="Times New Roman" w:hAnsi="Times New Roman" w:cs="Times New Roman"/>
           <w:b/>
           <w:bCs/>
-          <w:sz w:val="28"/>
-          <w:szCs w:val="28"/>
+          <w:sz w:val="24"/>
+          <w:szCs w:val="24"/>
           <w:lang w:eastAsia="es-ES"/>
         </w:rPr>
         <w:t>. Problemática que resuelve</w:t>
@@ -2343,8 +2265,8 @@
           <w:rFonts w:ascii="Times New Roman" w:eastAsia="Times New Roman" w:hAnsi="Times New Roman" w:cs="Times New Roman"/>
           <w:b/>
           <w:bCs/>
-          <w:sz w:val="28"/>
-          <w:szCs w:val="28"/>
+          <w:sz w:val="24"/>
+          <w:szCs w:val="24"/>
           <w:lang w:eastAsia="es-ES"/>
         </w:rPr>
         <w:t xml:space="preserve"> y el valor añadido</w:t>
@@ -3263,16 +3185,7 @@
           <w:szCs w:val="24"/>
           <w:lang w:eastAsia="es-ES"/>
         </w:rPr>
-        <w:t>1.</w:t>
-      </w:r>
-      <w:r>
-        <w:rPr>
-          <w:rFonts w:ascii="Times New Roman" w:eastAsia="Times New Roman" w:hAnsi="Times New Roman" w:cs="Times New Roman"/>
-          <w:sz w:val="24"/>
-          <w:szCs w:val="24"/>
-          <w:lang w:eastAsia="es-ES"/>
-        </w:rPr>
-        <w:t>Entra en el repositorio</w:t>
+        <w:t>1.Entra en el repositorio</w:t>
       </w:r>
       <w:r>
         <w:rPr>
@@ -3284,27 +3197,31 @@
         <w:t>:</w:t>
       </w:r>
       <w:r>
+        <w:rPr>
+          <w:rFonts w:ascii="Times New Roman" w:hAnsi="Times New Roman" w:cs="Times New Roman"/>
+          <w:sz w:val="24"/>
+          <w:szCs w:val="24"/>
+        </w:rPr>
         <w:t xml:space="preserve"> </w:t>
       </w:r>
       <w:hyperlink r:id="rId6" w:history="1">
-        <w:proofErr w:type="spellStart"/>
         <w:r>
           <w:rPr>
+            <w:rFonts w:ascii="Times New Roman" w:hAnsi="Times New Roman" w:cs="Times New Roman"/>
             <w:color w:val="0000FF"/>
+            <w:sz w:val="24"/>
+            <w:szCs w:val="24"/>
             <w:u w:val="single"/>
           </w:rPr>
-          <w:t>HeilyMadelay-hub</w:t>
-        </w:r>
-        <w:proofErr w:type="spellEnd"/>
-        <w:r>
-          <w:rPr>
-            <w:color w:val="0000FF"/>
-            <w:u w:val="single"/>
-          </w:rPr>
-          <w:t>/CreativeMinds-AI</w:t>
+          <w:t>HeilyMadelay-hub/CreativeMinds-AI</w:t>
         </w:r>
       </w:hyperlink>
       <w:r>
+        <w:rPr>
+          <w:rFonts w:ascii="Times New Roman" w:hAnsi="Times New Roman" w:cs="Times New Roman"/>
+          <w:sz w:val="24"/>
+          <w:szCs w:val="24"/>
+        </w:rPr>
         <w:t xml:space="preserve"> y </w:t>
       </w:r>
       <w:r>
@@ -3314,25 +3231,7 @@
           <w:szCs w:val="24"/>
           <w:lang w:eastAsia="es-ES"/>
         </w:rPr>
-        <w:t>b</w:t>
-      </w:r>
-      <w:r>
-        <w:rPr>
-          <w:rFonts w:ascii="Times New Roman" w:eastAsia="Times New Roman" w:hAnsi="Times New Roman" w:cs="Times New Roman"/>
-          <w:sz w:val="24"/>
-          <w:szCs w:val="24"/>
-          <w:lang w:eastAsia="es-ES"/>
-        </w:rPr>
-        <w:t xml:space="preserve">ajar el .zip </w:t>
-      </w:r>
-      <w:r>
-        <w:rPr>
-          <w:rFonts w:ascii="Times New Roman" w:eastAsia="Times New Roman" w:hAnsi="Times New Roman" w:cs="Times New Roman"/>
-          <w:sz w:val="24"/>
-          <w:szCs w:val="24"/>
-          <w:lang w:eastAsia="es-ES"/>
-        </w:rPr>
-        <w:t>del repositorio</w:t>
+        <w:t>bajar el .zip del repositorio</w:t>
       </w:r>
       <w:r>
         <w:rPr>
@@ -3528,6 +3427,17 @@
           <w:lang w:eastAsia="es-ES"/>
         </w:rPr>
       </w:pPr>
+      <w:r>
+        <w:rPr>
+          <w:rFonts w:ascii="Times New Roman" w:eastAsia="Times New Roman" w:hAnsi="Times New Roman" w:cs="Times New Roman"/>
+          <w:b/>
+          <w:bCs/>
+          <w:sz w:val="28"/>
+          <w:szCs w:val="28"/>
+          <w:lang w:eastAsia="es-ES"/>
+        </w:rPr>
+        <w:t>3. 3. Seguridad y permisos.</w:t>
+      </w:r>
     </w:p>
     <w:p>
       <w:pPr>
@@ -3542,16 +3452,103 @@
           <w:lang w:eastAsia="es-ES"/>
         </w:rPr>
       </w:pPr>
-      <w:r>
-        <w:rPr>
-          <w:rFonts w:ascii="Times New Roman" w:eastAsia="Times New Roman" w:hAnsi="Times New Roman" w:cs="Times New Roman"/>
+    </w:p>
+    <w:p>
+      <w:pPr>
+        <w:rPr>
+          <w:rFonts w:ascii="Times New Roman" w:hAnsi="Times New Roman" w:cs="Times New Roman"/>
+          <w:b/>
+          <w:bCs/>
+          <w:sz w:val="36"/>
+          <w:szCs w:val="36"/>
+        </w:rPr>
+      </w:pPr>
+    </w:p>
+    <w:p>
+      <w:pPr>
+        <w:rPr>
+          <w:rFonts w:ascii="Times New Roman" w:hAnsi="Times New Roman" w:cs="Times New Roman"/>
+          <w:b/>
+          <w:bCs/>
+          <w:sz w:val="36"/>
+          <w:szCs w:val="36"/>
+        </w:rPr>
+      </w:pPr>
+      <w:r>
+        <w:rPr>
+          <w:rFonts w:ascii="Times New Roman" w:hAnsi="Times New Roman" w:cs="Times New Roman"/>
+          <w:b/>
+          <w:bCs/>
+          <w:sz w:val="36"/>
+          <w:szCs w:val="36"/>
+        </w:rPr>
+        <w:t>4.</w:t>
+      </w:r>
+      <w:r>
+        <w:rPr>
+          <w:rFonts w:ascii="Times New Roman" w:hAnsi="Times New Roman" w:cs="Times New Roman"/>
+          <w:b/>
+          <w:bCs/>
+          <w:sz w:val="36"/>
+          <w:szCs w:val="36"/>
+        </w:rPr>
+        <w:t>Manual de Usuario</w:t>
+      </w:r>
+    </w:p>
+    <w:p>
+      <w:pPr>
+        <w:spacing w:before="100" w:beforeAutospacing="1" w:after="100" w:afterAutospacing="1" w:line="240" w:lineRule="auto"/>
+        <w:outlineLvl w:val="1"/>
+        <w:rPr>
+          <w:rFonts w:ascii="Times New Roman" w:hAnsi="Times New Roman" w:cs="Times New Roman"/>
           <w:b/>
           <w:bCs/>
           <w:sz w:val="28"/>
           <w:szCs w:val="28"/>
-          <w:lang w:eastAsia="es-ES"/>
-        </w:rPr>
-        <w:t>3. 3. Seguridad y permisos.</w:t>
+        </w:rPr>
+      </w:pPr>
+      <w:r>
+        <w:rPr>
+          <w:rFonts w:ascii="Times New Roman" w:eastAsia="Times New Roman" w:hAnsi="Times New Roman" w:cs="Times New Roman"/>
+          <w:b/>
+          <w:bCs/>
+          <w:sz w:val="28"/>
+          <w:szCs w:val="28"/>
+          <w:lang w:eastAsia="es-ES"/>
+        </w:rPr>
+        <w:t>4</w:t>
+      </w:r>
+      <w:r>
+        <w:rPr>
+          <w:rFonts w:ascii="Times New Roman" w:eastAsia="Times New Roman" w:hAnsi="Times New Roman" w:cs="Times New Roman"/>
+          <w:b/>
+          <w:bCs/>
+          <w:sz w:val="28"/>
+          <w:szCs w:val="28"/>
+          <w:lang w:eastAsia="es-ES"/>
+        </w:rPr>
+        <w:t>.</w:t>
+      </w:r>
+      <w:r>
+        <w:rPr>
+          <w:rFonts w:ascii="Times New Roman" w:eastAsia="Times New Roman" w:hAnsi="Times New Roman" w:cs="Times New Roman"/>
+          <w:b/>
+          <w:bCs/>
+          <w:sz w:val="28"/>
+          <w:szCs w:val="28"/>
+          <w:lang w:eastAsia="es-ES"/>
+        </w:rPr>
+        <w:t xml:space="preserve">1. </w:t>
+      </w:r>
+      <w:r>
+        <w:rPr>
+          <w:rFonts w:ascii="Times New Roman" w:hAnsi="Times New Roman" w:cs="Times New Roman"/>
+          <w:b/>
+          <w:bCs/>
+          <w:sz w:val="28"/>
+          <w:szCs w:val="28"/>
+        </w:rPr>
+        <w:t>Navegación por el módulo y funciones principales</w:t>
       </w:r>
     </w:p>
     <w:p>
@@ -3559,28 +3556,68 @@
         <w:spacing w:before="100" w:beforeAutospacing="1" w:after="100" w:afterAutospacing="1" w:line="240" w:lineRule="auto"/>
         <w:outlineLvl w:val="1"/>
         <w:rPr>
-          <w:rFonts w:ascii="Times New Roman" w:eastAsia="Times New Roman" w:hAnsi="Times New Roman" w:cs="Times New Roman"/>
+          <w:rFonts w:ascii="Times New Roman" w:hAnsi="Times New Roman" w:cs="Times New Roman"/>
           <w:b/>
           <w:bCs/>
           <w:sz w:val="28"/>
           <w:szCs w:val="28"/>
-          <w:lang w:eastAsia="es-ES"/>
-        </w:rPr>
-      </w:pPr>
-    </w:p>
-    <w:p>
-      <w:pPr>
-        <w:rPr>
-          <w:rFonts w:ascii="Times New Roman" w:hAnsi="Times New Roman" w:cs="Times New Roman"/>
-          <w:b/>
-          <w:bCs/>
+        </w:rPr>
+      </w:pPr>
+      <w:r>
+        <w:rPr>
+          <w:rFonts w:ascii="Times New Roman" w:hAnsi="Times New Roman" w:cs="Times New Roman"/>
+          <w:b/>
+          <w:bCs/>
+          <w:sz w:val="28"/>
+          <w:szCs w:val="28"/>
+        </w:rPr>
+        <w:t xml:space="preserve">4.2. </w:t>
+      </w:r>
+      <w:r>
+        <w:rPr>
+          <w:rFonts w:ascii="Times New Roman" w:hAnsi="Times New Roman" w:cs="Times New Roman"/>
+          <w:b/>
+          <w:bCs/>
+          <w:sz w:val="28"/>
+          <w:szCs w:val="28"/>
+        </w:rPr>
+        <w:t>Gestión (Proyectos, Empleados, Equipos)</w:t>
+      </w:r>
+    </w:p>
+    <w:p>
+      <w:pPr>
+        <w:spacing w:before="100" w:beforeAutospacing="1" w:after="100" w:afterAutospacing="1" w:line="240" w:lineRule="auto"/>
+        <w:outlineLvl w:val="1"/>
+        <w:rPr>
+          <w:rFonts w:ascii="Times New Roman" w:hAnsi="Times New Roman" w:cs="Times New Roman"/>
+          <w:b/>
+          <w:bCs/>
+          <w:sz w:val="28"/>
+          <w:szCs w:val="28"/>
+        </w:rPr>
+      </w:pPr>
+      <w:r>
+        <w:rPr>
+          <w:rFonts w:ascii="Times New Roman" w:hAnsi="Times New Roman" w:cs="Times New Roman"/>
+          <w:b/>
+          <w:bCs/>
+          <w:sz w:val="28"/>
+          <w:szCs w:val="28"/>
+        </w:rPr>
+        <w:t>4.3. Panel de control y solución de problemas frecuentes</w:t>
+      </w:r>
+    </w:p>
+    <w:p>
+      <w:pPr>
+        <w:rPr>
+          <w:rFonts w:ascii="Times New Roman" w:hAnsi="Times New Roman" w:cs="Times New Roman"/>
+          <w:i/>
+          <w:iCs/>
           <w:sz w:val="36"/>
           <w:szCs w:val="36"/>
         </w:rPr>
       </w:pPr>
-    </w:p>
-    <w:p>
-      <w:pPr>
+      <w:r>
         <w:rPr>
           <w:rFonts w:ascii="Times New Roman" w:hAnsi="Times New Roman" w:cs="Times New Roman"/>
           <w:b/>
@@ -3588,7 +3625,8 @@
           <w:sz w:val="36"/>
           <w:szCs w:val="36"/>
         </w:rPr>
-      </w:pPr>
+        <w:t>5.</w:t>
+      </w:r>
       <w:r>
         <w:rPr>
           <w:rFonts w:ascii="Times New Roman" w:hAnsi="Times New Roman" w:cs="Times New Roman"/>
@@ -3597,7 +3635,7 @@
           <w:sz w:val="36"/>
           <w:szCs w:val="36"/>
         </w:rPr>
-        <w:t>4.</w:t>
+        <w:t xml:space="preserve">Pruebas </w:t>
       </w:r>
       <w:r>
         <w:rPr>
@@ -3607,13 +3645,428 @@
           <w:sz w:val="36"/>
           <w:szCs w:val="36"/>
         </w:rPr>
-        <w:t>Manual de Usuario</w:t>
-      </w:r>
-    </w:p>
-    <w:p>
-      <w:pPr>
-        <w:spacing w:before="100" w:beforeAutospacing="1" w:after="100" w:afterAutospacing="1" w:line="240" w:lineRule="auto"/>
-        <w:outlineLvl w:val="1"/>
+        <w:t xml:space="preserve">Realizadas </w:t>
+      </w:r>
+      <w:r>
+        <w:rPr>
+          <w:rFonts w:ascii="Times New Roman" w:hAnsi="Times New Roman" w:cs="Times New Roman"/>
+          <w:b/>
+          <w:bCs/>
+          <w:sz w:val="36"/>
+          <w:szCs w:val="36"/>
+        </w:rPr>
+        <w:t>y</w:t>
+      </w:r>
+      <w:r>
+        <w:rPr>
+          <w:rFonts w:ascii="Times New Roman" w:hAnsi="Times New Roman" w:cs="Times New Roman"/>
+          <w:b/>
+          <w:bCs/>
+          <w:sz w:val="36"/>
+          <w:szCs w:val="36"/>
+        </w:rPr>
+        <w:t xml:space="preserve"> </w:t>
+      </w:r>
+      <w:r>
+        <w:rPr>
+          <w:rFonts w:ascii="Times New Roman" w:hAnsi="Times New Roman" w:cs="Times New Roman"/>
+          <w:b/>
+          <w:bCs/>
+          <w:sz w:val="36"/>
+          <w:szCs w:val="36"/>
+        </w:rPr>
+        <w:t>Resultados</w:t>
+      </w:r>
+      <w:r>
+        <w:rPr>
+          <w:rFonts w:ascii="Times New Roman" w:hAnsi="Times New Roman" w:cs="Times New Roman"/>
+          <w:b/>
+          <w:bCs/>
+          <w:sz w:val="36"/>
+          <w:szCs w:val="36"/>
+        </w:rPr>
+        <w:t xml:space="preserve"> Validación</w:t>
+      </w:r>
+      <w:r>
+        <w:rPr>
+          <w:rFonts w:ascii="Times New Roman" w:hAnsi="Times New Roman" w:cs="Times New Roman"/>
+          <w:i/>
+          <w:iCs/>
+          <w:sz w:val="36"/>
+          <w:szCs w:val="36"/>
+        </w:rPr>
+        <w:t xml:space="preserve"> </w:t>
+      </w:r>
+    </w:p>
+    <w:tbl>
+      <w:tblPr>
+        <w:tblStyle w:val="Tablaconcuadrcula"/>
+        <w:tblW w:w="0" w:type="auto"/>
+        <w:tblLook w:val="04A0" w:firstRow="1" w:lastRow="0" w:firstColumn="1" w:lastColumn="0" w:noHBand="0" w:noVBand="1"/>
+      </w:tblPr>
+      <w:tblGrid>
+        <w:gridCol w:w="4247"/>
+        <w:gridCol w:w="4247"/>
+      </w:tblGrid>
+      <w:tr>
+        <w:tc>
+          <w:tcPr>
+            <w:tcW w:w="4247" w:type="dxa"/>
+          </w:tcPr>
+          <w:p>
+            <w:pPr>
+              <w:rPr>
+                <w:rFonts w:ascii="Times New Roman" w:hAnsi="Times New Roman" w:cs="Times New Roman"/>
+                <w:sz w:val="36"/>
+                <w:szCs w:val="36"/>
+              </w:rPr>
+            </w:pPr>
+            <w:r>
+              <w:rPr>
+                <w:rFonts w:ascii="Times New Roman" w:hAnsi="Times New Roman" w:cs="Times New Roman"/>
+                <w:sz w:val="36"/>
+                <w:szCs w:val="36"/>
+              </w:rPr>
+              <w:t>Nombre de la Prueba</w:t>
+            </w:r>
+          </w:p>
+        </w:tc>
+        <w:tc>
+          <w:tcPr>
+            <w:tcW w:w="4247" w:type="dxa"/>
+          </w:tcPr>
+          <w:p>
+            <w:pPr>
+              <w:rPr>
+                <w:rFonts w:ascii="Times New Roman" w:hAnsi="Times New Roman" w:cs="Times New Roman"/>
+                <w:sz w:val="36"/>
+                <w:szCs w:val="36"/>
+              </w:rPr>
+            </w:pPr>
+            <w:r>
+              <w:rPr>
+                <w:rFonts w:ascii="Times New Roman" w:hAnsi="Times New Roman" w:cs="Times New Roman"/>
+                <w:sz w:val="36"/>
+                <w:szCs w:val="36"/>
+              </w:rPr>
+              <w:t>Resultado</w:t>
+            </w:r>
+          </w:p>
+        </w:tc>
+      </w:tr>
+      <w:tr>
+        <w:tc>
+          <w:tcPr>
+            <w:tcW w:w="4247" w:type="dxa"/>
+          </w:tcPr>
+          <w:p>
+            <w:pPr>
+              <w:rPr>
+                <w:rFonts w:ascii="Times New Roman" w:hAnsi="Times New Roman" w:cs="Times New Roman"/>
+                <w:sz w:val="24"/>
+                <w:szCs w:val="24"/>
+              </w:rPr>
+            </w:pPr>
+            <w:r>
+              <w:rPr>
+                <w:rFonts w:ascii="Times New Roman" w:hAnsi="Times New Roman" w:cs="Times New Roman"/>
+                <w:sz w:val="24"/>
+                <w:szCs w:val="24"/>
+              </w:rPr>
+              <w:t>Prueba de instalación</w:t>
+            </w:r>
+          </w:p>
+        </w:tc>
+        <w:tc>
+          <w:tcPr>
+            <w:tcW w:w="4247" w:type="dxa"/>
+          </w:tcPr>
+          <w:p>
+            <w:pPr>
+              <w:rPr>
+                <w:rFonts w:ascii="Times New Roman" w:hAnsi="Times New Roman" w:cs="Times New Roman"/>
+                <w:i/>
+                <w:iCs/>
+                <w:sz w:val="36"/>
+                <w:szCs w:val="36"/>
+              </w:rPr>
+            </w:pPr>
+          </w:p>
+        </w:tc>
+      </w:tr>
+      <w:tr>
+        <w:tc>
+          <w:tcPr>
+            <w:tcW w:w="4247" w:type="dxa"/>
+          </w:tcPr>
+          <w:p>
+            <w:pPr>
+              <w:rPr>
+                <w:rFonts w:ascii="Times New Roman" w:hAnsi="Times New Roman" w:cs="Times New Roman"/>
+                <w:i/>
+                <w:iCs/>
+                <w:sz w:val="36"/>
+                <w:szCs w:val="36"/>
+              </w:rPr>
+            </w:pPr>
+          </w:p>
+        </w:tc>
+        <w:tc>
+          <w:tcPr>
+            <w:tcW w:w="4247" w:type="dxa"/>
+          </w:tcPr>
+          <w:p>
+            <w:pPr>
+              <w:rPr>
+                <w:rFonts w:ascii="Times New Roman" w:hAnsi="Times New Roman" w:cs="Times New Roman"/>
+                <w:i/>
+                <w:iCs/>
+                <w:sz w:val="36"/>
+                <w:szCs w:val="36"/>
+              </w:rPr>
+            </w:pPr>
+          </w:p>
+        </w:tc>
+      </w:tr>
+      <w:tr>
+        <w:tc>
+          <w:tcPr>
+            <w:tcW w:w="4247" w:type="dxa"/>
+          </w:tcPr>
+          <w:p>
+            <w:pPr>
+              <w:rPr>
+                <w:rFonts w:ascii="Times New Roman" w:hAnsi="Times New Roman" w:cs="Times New Roman"/>
+                <w:i/>
+                <w:iCs/>
+                <w:sz w:val="36"/>
+                <w:szCs w:val="36"/>
+              </w:rPr>
+            </w:pPr>
+          </w:p>
+        </w:tc>
+        <w:tc>
+          <w:tcPr>
+            <w:tcW w:w="4247" w:type="dxa"/>
+          </w:tcPr>
+          <w:p>
+            <w:pPr>
+              <w:rPr>
+                <w:rFonts w:ascii="Times New Roman" w:hAnsi="Times New Roman" w:cs="Times New Roman"/>
+                <w:i/>
+                <w:iCs/>
+                <w:sz w:val="36"/>
+                <w:szCs w:val="36"/>
+              </w:rPr>
+            </w:pPr>
+          </w:p>
+        </w:tc>
+      </w:tr>
+      <w:tr>
+        <w:tc>
+          <w:tcPr>
+            <w:tcW w:w="4247" w:type="dxa"/>
+          </w:tcPr>
+          <w:p>
+            <w:pPr>
+              <w:rPr>
+                <w:rFonts w:ascii="Times New Roman" w:hAnsi="Times New Roman" w:cs="Times New Roman"/>
+                <w:i/>
+                <w:iCs/>
+                <w:sz w:val="36"/>
+                <w:szCs w:val="36"/>
+              </w:rPr>
+            </w:pPr>
+          </w:p>
+        </w:tc>
+        <w:tc>
+          <w:tcPr>
+            <w:tcW w:w="4247" w:type="dxa"/>
+          </w:tcPr>
+          <w:p>
+            <w:pPr>
+              <w:rPr>
+                <w:rFonts w:ascii="Times New Roman" w:hAnsi="Times New Roman" w:cs="Times New Roman"/>
+                <w:i/>
+                <w:iCs/>
+                <w:sz w:val="36"/>
+                <w:szCs w:val="36"/>
+              </w:rPr>
+            </w:pPr>
+          </w:p>
+        </w:tc>
+      </w:tr>
+      <w:tr>
+        <w:tc>
+          <w:tcPr>
+            <w:tcW w:w="4247" w:type="dxa"/>
+          </w:tcPr>
+          <w:p>
+            <w:pPr>
+              <w:rPr>
+                <w:rFonts w:ascii="Times New Roman" w:hAnsi="Times New Roman" w:cs="Times New Roman"/>
+                <w:i/>
+                <w:iCs/>
+                <w:sz w:val="36"/>
+                <w:szCs w:val="36"/>
+              </w:rPr>
+            </w:pPr>
+          </w:p>
+        </w:tc>
+        <w:tc>
+          <w:tcPr>
+            <w:tcW w:w="4247" w:type="dxa"/>
+          </w:tcPr>
+          <w:p>
+            <w:pPr>
+              <w:rPr>
+                <w:rFonts w:ascii="Times New Roman" w:hAnsi="Times New Roman" w:cs="Times New Roman"/>
+                <w:i/>
+                <w:iCs/>
+                <w:sz w:val="36"/>
+                <w:szCs w:val="36"/>
+              </w:rPr>
+            </w:pPr>
+          </w:p>
+        </w:tc>
+      </w:tr>
+      <w:tr>
+        <w:tc>
+          <w:tcPr>
+            <w:tcW w:w="4247" w:type="dxa"/>
+          </w:tcPr>
+          <w:p>
+            <w:pPr>
+              <w:rPr>
+                <w:rFonts w:ascii="Times New Roman" w:hAnsi="Times New Roman" w:cs="Times New Roman"/>
+                <w:i/>
+                <w:iCs/>
+                <w:sz w:val="36"/>
+                <w:szCs w:val="36"/>
+              </w:rPr>
+            </w:pPr>
+          </w:p>
+        </w:tc>
+        <w:tc>
+          <w:tcPr>
+            <w:tcW w:w="4247" w:type="dxa"/>
+          </w:tcPr>
+          <w:p>
+            <w:pPr>
+              <w:rPr>
+                <w:rFonts w:ascii="Times New Roman" w:hAnsi="Times New Roman" w:cs="Times New Roman"/>
+                <w:i/>
+                <w:iCs/>
+                <w:sz w:val="36"/>
+                <w:szCs w:val="36"/>
+              </w:rPr>
+            </w:pPr>
+          </w:p>
+        </w:tc>
+      </w:tr>
+      <w:tr>
+        <w:tc>
+          <w:tcPr>
+            <w:tcW w:w="4247" w:type="dxa"/>
+          </w:tcPr>
+          <w:p>
+            <w:pPr>
+              <w:rPr>
+                <w:rFonts w:ascii="Times New Roman" w:hAnsi="Times New Roman" w:cs="Times New Roman"/>
+                <w:i/>
+                <w:iCs/>
+                <w:sz w:val="36"/>
+                <w:szCs w:val="36"/>
+              </w:rPr>
+            </w:pPr>
+          </w:p>
+        </w:tc>
+        <w:tc>
+          <w:tcPr>
+            <w:tcW w:w="4247" w:type="dxa"/>
+          </w:tcPr>
+          <w:p>
+            <w:pPr>
+              <w:rPr>
+                <w:rFonts w:ascii="Times New Roman" w:hAnsi="Times New Roman" w:cs="Times New Roman"/>
+                <w:i/>
+                <w:iCs/>
+                <w:sz w:val="36"/>
+                <w:szCs w:val="36"/>
+              </w:rPr>
+            </w:pPr>
+          </w:p>
+        </w:tc>
+      </w:tr>
+      <w:tr>
+        <w:tc>
+          <w:tcPr>
+            <w:tcW w:w="4247" w:type="dxa"/>
+          </w:tcPr>
+          <w:p>
+            <w:pPr>
+              <w:rPr>
+                <w:rFonts w:ascii="Times New Roman" w:hAnsi="Times New Roman" w:cs="Times New Roman"/>
+                <w:i/>
+                <w:iCs/>
+                <w:sz w:val="36"/>
+                <w:szCs w:val="36"/>
+              </w:rPr>
+            </w:pPr>
+          </w:p>
+        </w:tc>
+        <w:tc>
+          <w:tcPr>
+            <w:tcW w:w="4247" w:type="dxa"/>
+          </w:tcPr>
+          <w:p>
+            <w:pPr>
+              <w:rPr>
+                <w:rFonts w:ascii="Times New Roman" w:hAnsi="Times New Roman" w:cs="Times New Roman"/>
+                <w:i/>
+                <w:iCs/>
+                <w:sz w:val="36"/>
+                <w:szCs w:val="36"/>
+              </w:rPr>
+            </w:pPr>
+          </w:p>
+        </w:tc>
+      </w:tr>
+    </w:tbl>
+    <w:p>
+      <w:pPr>
+        <w:rPr>
+          <w:rFonts w:ascii="Times New Roman" w:hAnsi="Times New Roman" w:cs="Times New Roman"/>
+          <w:i/>
+          <w:iCs/>
+          <w:sz w:val="36"/>
+          <w:szCs w:val="36"/>
+        </w:rPr>
+      </w:pPr>
+    </w:p>
+    <w:p>
+      <w:pPr>
+        <w:rPr>
+          <w:rFonts w:ascii="Times New Roman" w:hAnsi="Times New Roman" w:cs="Times New Roman"/>
+          <w:b/>
+          <w:bCs/>
+          <w:sz w:val="36"/>
+          <w:szCs w:val="36"/>
+        </w:rPr>
+      </w:pPr>
+      <w:r>
+        <w:rPr>
+          <w:rFonts w:ascii="Times New Roman" w:hAnsi="Times New Roman" w:cs="Times New Roman"/>
+          <w:b/>
+          <w:bCs/>
+          <w:sz w:val="36"/>
+          <w:szCs w:val="36"/>
+        </w:rPr>
+        <w:t>6. Conclusiones y Trabajo Futuro</w:t>
+      </w:r>
+    </w:p>
+    <w:p>
+      <w:pPr>
         <w:rPr>
           <w:rFonts w:ascii="Times New Roman" w:hAnsi="Times New Roman" w:cs="Times New Roman"/>
           <w:b/>
@@ -3624,248 +4077,703 @@
       </w:pPr>
       <w:r>
         <w:rPr>
-          <w:rFonts w:ascii="Times New Roman" w:eastAsia="Times New Roman" w:hAnsi="Times New Roman" w:cs="Times New Roman"/>
+          <w:rFonts w:ascii="Times New Roman" w:hAnsi="Times New Roman" w:cs="Times New Roman"/>
           <w:b/>
           <w:bCs/>
           <w:sz w:val="28"/>
           <w:szCs w:val="28"/>
-          <w:lang w:eastAsia="es-ES"/>
-        </w:rPr>
-        <w:t>4</w:t>
-      </w:r>
-      <w:r>
-        <w:rPr>
-          <w:rFonts w:ascii="Times New Roman" w:eastAsia="Times New Roman" w:hAnsi="Times New Roman" w:cs="Times New Roman"/>
+        </w:rPr>
+        <w:t xml:space="preserve"> 6.1. Logros y limitaciones actuales</w:t>
+      </w:r>
+    </w:p>
+    <w:p>
+      <w:pPr>
+        <w:rPr>
+          <w:rFonts w:ascii="Times New Roman" w:eastAsia="Times New Roman" w:hAnsi="Times New Roman" w:cs="Times New Roman"/>
+          <w:sz w:val="24"/>
+          <w:szCs w:val="24"/>
+          <w:lang w:eastAsia="es-ES"/>
+        </w:rPr>
+      </w:pPr>
+      <w:r>
+        <w:rPr>
+          <w:rFonts w:ascii="Times New Roman" w:hAnsi="Times New Roman" w:cs="Times New Roman"/>
           <w:b/>
           <w:bCs/>
           <w:sz w:val="28"/>
           <w:szCs w:val="28"/>
-          <w:lang w:eastAsia="es-ES"/>
-        </w:rPr>
-        <w:t>.</w:t>
-      </w:r>
-      <w:r>
-        <w:rPr>
-          <w:rFonts w:ascii="Times New Roman" w:eastAsia="Times New Roman" w:hAnsi="Times New Roman" w:cs="Times New Roman"/>
+        </w:rPr>
+        <w:t xml:space="preserve"> 6.2. Propuestas de mejora a futuro</w:t>
+      </w:r>
+    </w:p>
+    <w:p>
+      <w:pPr>
+        <w:rPr>
+          <w:rFonts w:ascii="Times New Roman" w:hAnsi="Times New Roman" w:cs="Times New Roman"/>
           <w:b/>
           <w:bCs/>
           <w:sz w:val="28"/>
           <w:szCs w:val="28"/>
-          <w:lang w:eastAsia="es-ES"/>
-        </w:rPr>
-        <w:t xml:space="preserve">1. </w:t>
-      </w:r>
-      <w:r>
-        <w:rPr>
-          <w:rFonts w:ascii="Times New Roman" w:hAnsi="Times New Roman" w:cs="Times New Roman"/>
-          <w:b/>
-          <w:bCs/>
-          <w:sz w:val="28"/>
-          <w:szCs w:val="28"/>
-        </w:rPr>
-        <w:t>Navegación por el módulo y funciones principales</w:t>
+        </w:rPr>
+      </w:pPr>
+      <w:r>
+        <w:rPr>
+          <w:rFonts w:ascii="Times New Roman" w:eastAsia="Times New Roman" w:hAnsi="Times New Roman" w:cs="Times New Roman"/>
+          <w:color w:val="000000" w:themeColor="text1"/>
+          <w:sz w:val="24"/>
+          <w:szCs w:val="24"/>
+          <w:lang w:eastAsia="es-ES"/>
+        </w:rPr>
+        <w:br/>
+        <w:t>1. Uso de Odoo Studi</w:t>
+      </w:r>
+      <w:r>
+        <w:rPr>
+          <w:rFonts w:ascii="Times New Roman" w:eastAsia="Times New Roman" w:hAnsi="Times New Roman" w:cs="Times New Roman"/>
+          <w:color w:val="000000" w:themeColor="text1"/>
+          <w:sz w:val="24"/>
+          <w:szCs w:val="24"/>
+          <w:lang w:eastAsia="es-ES"/>
+        </w:rPr>
+        <w:t>o porque asi nos</w:t>
+      </w:r>
+      <w:r>
+        <w:rPr>
+          <w:rFonts w:ascii="Times New Roman" w:eastAsia="Times New Roman" w:hAnsi="Times New Roman" w:cs="Times New Roman"/>
+          <w:color w:val="000000" w:themeColor="text1"/>
+          <w:sz w:val="24"/>
+          <w:szCs w:val="24"/>
+          <w:lang w:eastAsia="es-ES"/>
+        </w:rPr>
+        <w:t xml:space="preserve"> facilita</w:t>
+      </w:r>
+      <w:r>
+        <w:rPr>
+          <w:rFonts w:ascii="Times New Roman" w:eastAsia="Times New Roman" w:hAnsi="Times New Roman" w:cs="Times New Roman"/>
+          <w:color w:val="000000" w:themeColor="text1"/>
+          <w:sz w:val="24"/>
+          <w:szCs w:val="24"/>
+          <w:lang w:eastAsia="es-ES"/>
+        </w:rPr>
+        <w:t>ría</w:t>
+      </w:r>
+      <w:r>
+        <w:rPr>
+          <w:rFonts w:ascii="Times New Roman" w:eastAsia="Times New Roman" w:hAnsi="Times New Roman" w:cs="Times New Roman"/>
+          <w:color w:val="000000" w:themeColor="text1"/>
+          <w:sz w:val="24"/>
+          <w:szCs w:val="24"/>
+          <w:lang w:eastAsia="es-ES"/>
+        </w:rPr>
+        <w:t xml:space="preserve"> la personalización de la interfaz y la configuración de flujos de trabajo sin necesidad de modificar código, lo que agiliza la adaptación del módulo a necesidades específicas.</w:t>
       </w:r>
     </w:p>
     <w:p>
       <w:pPr>
         <w:spacing w:before="100" w:beforeAutospacing="1" w:after="100" w:afterAutospacing="1" w:line="240" w:lineRule="auto"/>
-        <w:outlineLvl w:val="1"/>
-        <w:rPr>
-          <w:rFonts w:ascii="Times New Roman" w:hAnsi="Times New Roman" w:cs="Times New Roman"/>
-          <w:b/>
-          <w:bCs/>
-          <w:sz w:val="28"/>
-          <w:szCs w:val="28"/>
-        </w:rPr>
-      </w:pPr>
-      <w:r>
-        <w:rPr>
-          <w:rFonts w:ascii="Times New Roman" w:hAnsi="Times New Roman" w:cs="Times New Roman"/>
-          <w:b/>
-          <w:bCs/>
-          <w:sz w:val="28"/>
-          <w:szCs w:val="28"/>
-        </w:rPr>
-        <w:t xml:space="preserve">4.2. </w:t>
-      </w:r>
-      <w:r>
-        <w:rPr>
-          <w:rFonts w:ascii="Times New Roman" w:hAnsi="Times New Roman" w:cs="Times New Roman"/>
-          <w:b/>
-          <w:bCs/>
-          <w:sz w:val="28"/>
-          <w:szCs w:val="28"/>
-        </w:rPr>
-        <w:t>Gestión (Proyectos, Empleados, Equipos)</w:t>
+        <w:rPr>
+          <w:rFonts w:ascii="Times New Roman" w:eastAsia="Times New Roman" w:hAnsi="Times New Roman" w:cs="Times New Roman"/>
+          <w:color w:val="000000" w:themeColor="text1"/>
+          <w:sz w:val="24"/>
+          <w:szCs w:val="24"/>
+          <w:lang w:eastAsia="es-ES"/>
+        </w:rPr>
+      </w:pPr>
+      <w:r>
+        <w:rPr>
+          <w:rFonts w:ascii="Times New Roman" w:eastAsia="Times New Roman" w:hAnsi="Times New Roman" w:cs="Times New Roman"/>
+          <w:color w:val="000000" w:themeColor="text1"/>
+          <w:sz w:val="24"/>
+          <w:szCs w:val="24"/>
+          <w:lang w:eastAsia="es-ES"/>
+        </w:rPr>
+        <w:t>2. Mejor Seguridad y Control de Accesos</w:t>
+      </w:r>
+      <w:r>
+        <w:rPr>
+          <w:rFonts w:ascii="Times New Roman" w:eastAsia="Times New Roman" w:hAnsi="Times New Roman" w:cs="Times New Roman"/>
+          <w:color w:val="000000" w:themeColor="text1"/>
+          <w:sz w:val="24"/>
+          <w:szCs w:val="24"/>
+          <w:lang w:eastAsia="es-ES"/>
+        </w:rPr>
+        <w:t xml:space="preserve"> tras </w:t>
+      </w:r>
+      <w:r>
+        <w:rPr>
+          <w:rFonts w:ascii="Times New Roman" w:eastAsia="Times New Roman" w:hAnsi="Times New Roman" w:cs="Times New Roman"/>
+          <w:color w:val="000000" w:themeColor="text1"/>
+          <w:sz w:val="24"/>
+          <w:szCs w:val="24"/>
+          <w:lang w:eastAsia="es-ES"/>
+        </w:rPr>
+        <w:t xml:space="preserve">la implementación de un registro de auditoría permitirá monitorear cambios en la base de datos, mejorando la trazabilidad y el cumplimiento normativo. </w:t>
       </w:r>
     </w:p>
     <w:p>
       <w:pPr>
         <w:spacing w:before="100" w:beforeAutospacing="1" w:after="100" w:afterAutospacing="1" w:line="240" w:lineRule="auto"/>
-        <w:outlineLvl w:val="1"/>
-        <w:rPr>
-          <w:rFonts w:ascii="Times New Roman" w:hAnsi="Times New Roman" w:cs="Times New Roman"/>
-          <w:b/>
-          <w:bCs/>
-          <w:sz w:val="28"/>
-          <w:szCs w:val="28"/>
-        </w:rPr>
-      </w:pPr>
-      <w:r>
-        <w:rPr>
-          <w:rFonts w:ascii="Times New Roman" w:hAnsi="Times New Roman" w:cs="Times New Roman"/>
-          <w:b/>
-          <w:bCs/>
-          <w:sz w:val="28"/>
-          <w:szCs w:val="28"/>
-        </w:rPr>
-        <w:t>4.3. Panel de control y solución de problemas frecuentes</w:t>
-      </w:r>
-    </w:p>
-    <w:p>
-      <w:pPr>
-        <w:rPr>
-          <w:rFonts w:ascii="Times New Roman" w:hAnsi="Times New Roman" w:cs="Times New Roman"/>
-          <w:i/>
-          <w:iCs/>
-          <w:sz w:val="36"/>
-          <w:szCs w:val="36"/>
-        </w:rPr>
-      </w:pPr>
-      <w:r>
-        <w:rPr>
-          <w:rFonts w:ascii="Times New Roman" w:hAnsi="Times New Roman" w:cs="Times New Roman"/>
-          <w:b/>
-          <w:bCs/>
-          <w:sz w:val="36"/>
-          <w:szCs w:val="36"/>
-        </w:rPr>
-        <w:t>5.</w:t>
-      </w:r>
-      <w:r>
-        <w:rPr>
-          <w:rFonts w:ascii="Times New Roman" w:hAnsi="Times New Roman" w:cs="Times New Roman"/>
-          <w:b/>
-          <w:bCs/>
-          <w:sz w:val="36"/>
-          <w:szCs w:val="36"/>
-        </w:rPr>
-        <w:t>Pruebas y Validación</w:t>
-      </w:r>
-      <w:r>
-        <w:rPr>
-          <w:rFonts w:ascii="Times New Roman" w:hAnsi="Times New Roman" w:cs="Times New Roman"/>
-          <w:i/>
-          <w:iCs/>
-          <w:sz w:val="36"/>
-          <w:szCs w:val="36"/>
+        <w:rPr>
+          <w:rFonts w:ascii="Times New Roman" w:eastAsia="Times New Roman" w:hAnsi="Times New Roman" w:cs="Times New Roman"/>
+          <w:color w:val="000000" w:themeColor="text1"/>
+          <w:sz w:val="24"/>
+          <w:szCs w:val="24"/>
+          <w:lang w:eastAsia="es-ES"/>
+        </w:rPr>
+      </w:pPr>
+      <w:r>
+        <w:rPr>
+          <w:rFonts w:ascii="Times New Roman" w:eastAsia="Times New Roman" w:hAnsi="Times New Roman" w:cs="Times New Roman"/>
+          <w:color w:val="000000" w:themeColor="text1"/>
+          <w:sz w:val="24"/>
+          <w:szCs w:val="24"/>
+          <w:lang w:eastAsia="es-ES"/>
+        </w:rPr>
+        <w:t xml:space="preserve">3. Integración con Inteligencia Artificial (IA), </w:t>
+      </w:r>
+      <w:r>
+        <w:rPr>
+          <w:rFonts w:ascii="Times New Roman" w:eastAsia="Times New Roman" w:hAnsi="Times New Roman" w:cs="Times New Roman"/>
+          <w:color w:val="000000" w:themeColor="text1"/>
+          <w:sz w:val="24"/>
+          <w:szCs w:val="24"/>
+          <w:lang w:eastAsia="es-ES"/>
+        </w:rPr>
+        <w:t xml:space="preserve">para que </w:t>
+      </w:r>
+      <w:r>
+        <w:rPr>
+          <w:rFonts w:ascii="Times New Roman" w:eastAsia="Times New Roman" w:hAnsi="Times New Roman" w:cs="Times New Roman"/>
+          <w:color w:val="000000" w:themeColor="text1"/>
+          <w:sz w:val="24"/>
+          <w:szCs w:val="24"/>
+          <w:lang w:eastAsia="es-ES"/>
+        </w:rPr>
+        <w:t>permit</w:t>
+      </w:r>
+      <w:r>
+        <w:rPr>
+          <w:rFonts w:ascii="Times New Roman" w:eastAsia="Times New Roman" w:hAnsi="Times New Roman" w:cs="Times New Roman"/>
+          <w:color w:val="000000" w:themeColor="text1"/>
+          <w:sz w:val="24"/>
+          <w:szCs w:val="24"/>
+          <w:lang w:eastAsia="es-ES"/>
+        </w:rPr>
+        <w:t>a</w:t>
+      </w:r>
+      <w:r>
+        <w:rPr>
+          <w:rFonts w:ascii="Times New Roman" w:eastAsia="Times New Roman" w:hAnsi="Times New Roman" w:cs="Times New Roman"/>
+          <w:color w:val="000000" w:themeColor="text1"/>
+          <w:sz w:val="24"/>
+          <w:szCs w:val="24"/>
+          <w:lang w:eastAsia="es-ES"/>
+        </w:rPr>
+        <w:t xml:space="preserve"> potenciar diversas áreas </w:t>
+      </w:r>
+      <w:r>
+        <w:rPr>
+          <w:rFonts w:ascii="Times New Roman" w:eastAsia="Times New Roman" w:hAnsi="Times New Roman" w:cs="Times New Roman"/>
+          <w:color w:val="000000" w:themeColor="text1"/>
+          <w:sz w:val="24"/>
+          <w:szCs w:val="24"/>
+          <w:lang w:eastAsia="es-ES"/>
+        </w:rPr>
+        <w:t xml:space="preserve">de empresas, como el área de </w:t>
+      </w:r>
+      <w:r>
+        <w:rPr>
+          <w:rFonts w:ascii="Times New Roman" w:eastAsia="Times New Roman" w:hAnsi="Times New Roman" w:cs="Times New Roman"/>
+          <w:color w:val="000000" w:themeColor="text1"/>
+          <w:sz w:val="24"/>
+          <w:szCs w:val="24"/>
+          <w:lang w:eastAsia="es-ES"/>
+        </w:rPr>
+        <w:t>CRM y Marketing haciendo que puedan realizar un análisis predictivo para segmentar clientes y automatizar campañas junto con los chatbots que proporcionarían un mejor soporte inteligente</w:t>
+      </w:r>
+    </w:p>
+    <w:p>
+      <w:pPr>
+        <w:spacing w:before="100" w:beforeAutospacing="1" w:after="100" w:afterAutospacing="1" w:line="240" w:lineRule="auto"/>
+        <w:rPr>
+          <w:rFonts w:ascii="Times New Roman" w:eastAsia="Times New Roman" w:hAnsi="Times New Roman" w:cs="Times New Roman"/>
+          <w:color w:val="000000" w:themeColor="text1"/>
+          <w:sz w:val="24"/>
+          <w:szCs w:val="24"/>
+          <w:lang w:eastAsia="es-ES"/>
+        </w:rPr>
+      </w:pPr>
+      <w:r>
+        <w:rPr>
+          <w:rFonts w:ascii="Times New Roman" w:eastAsia="Times New Roman" w:hAnsi="Times New Roman" w:cs="Times New Roman"/>
+          <w:color w:val="000000" w:themeColor="text1"/>
+          <w:sz w:val="24"/>
+          <w:szCs w:val="24"/>
+          <w:lang w:eastAsia="es-ES"/>
+        </w:rPr>
+        <w:lastRenderedPageBreak/>
+        <w:t xml:space="preserve">4. Mejora en Rendimiento y Escalabilidad, </w:t>
+      </w:r>
+      <w:r>
+        <w:rPr>
+          <w:rFonts w:ascii="Times New Roman" w:eastAsia="Times New Roman" w:hAnsi="Times New Roman" w:cs="Times New Roman"/>
+          <w:color w:val="000000" w:themeColor="text1"/>
+          <w:sz w:val="24"/>
+          <w:szCs w:val="24"/>
+          <w:lang w:eastAsia="es-ES"/>
+        </w:rPr>
+        <w:t>tras la</w:t>
+      </w:r>
+      <w:r>
+        <w:rPr>
+          <w:rFonts w:ascii="Times New Roman" w:eastAsia="Times New Roman" w:hAnsi="Times New Roman" w:cs="Times New Roman"/>
+          <w:color w:val="000000" w:themeColor="text1"/>
+          <w:sz w:val="24"/>
+          <w:szCs w:val="24"/>
+          <w:lang w:eastAsia="es-ES"/>
+        </w:rPr>
+        <w:t xml:space="preserve"> optimiza</w:t>
+      </w:r>
+      <w:r>
+        <w:rPr>
+          <w:rFonts w:ascii="Times New Roman" w:eastAsia="Times New Roman" w:hAnsi="Times New Roman" w:cs="Times New Roman"/>
+          <w:color w:val="000000" w:themeColor="text1"/>
+          <w:sz w:val="24"/>
+          <w:szCs w:val="24"/>
+          <w:lang w:eastAsia="es-ES"/>
+        </w:rPr>
+        <w:t>ción de</w:t>
+      </w:r>
+      <w:r>
+        <w:rPr>
+          <w:rFonts w:ascii="Times New Roman" w:eastAsia="Times New Roman" w:hAnsi="Times New Roman" w:cs="Times New Roman"/>
+          <w:color w:val="000000" w:themeColor="text1"/>
+          <w:sz w:val="24"/>
+          <w:szCs w:val="24"/>
+          <w:lang w:eastAsia="es-ES"/>
+        </w:rPr>
+        <w:t xml:space="preserve"> la gestión de bases de datos, mejora</w:t>
+      </w:r>
+      <w:r>
+        <w:rPr>
+          <w:rFonts w:ascii="Times New Roman" w:eastAsia="Times New Roman" w:hAnsi="Times New Roman" w:cs="Times New Roman"/>
+          <w:color w:val="000000" w:themeColor="text1"/>
+          <w:sz w:val="24"/>
+          <w:szCs w:val="24"/>
+          <w:lang w:eastAsia="es-ES"/>
+        </w:rPr>
+        <w:t xml:space="preserve">ndo </w:t>
+      </w:r>
+      <w:r>
+        <w:rPr>
+          <w:rFonts w:ascii="Times New Roman" w:eastAsia="Times New Roman" w:hAnsi="Times New Roman" w:cs="Times New Roman"/>
+          <w:color w:val="000000" w:themeColor="text1"/>
+          <w:sz w:val="24"/>
+          <w:szCs w:val="24"/>
+          <w:lang w:eastAsia="es-ES"/>
+        </w:rPr>
+        <w:t xml:space="preserve">las consultas </w:t>
+      </w:r>
+      <w:r>
+        <w:rPr>
+          <w:rFonts w:ascii="Times New Roman" w:eastAsia="Times New Roman" w:hAnsi="Times New Roman" w:cs="Times New Roman"/>
+          <w:color w:val="000000" w:themeColor="text1"/>
+          <w:sz w:val="24"/>
+          <w:szCs w:val="24"/>
+          <w:lang w:eastAsia="es-ES"/>
+        </w:rPr>
+        <w:t xml:space="preserve">para que </w:t>
+      </w:r>
+      <w:r>
+        <w:rPr>
+          <w:rFonts w:ascii="Times New Roman" w:eastAsia="Times New Roman" w:hAnsi="Times New Roman" w:cs="Times New Roman"/>
+          <w:color w:val="000000" w:themeColor="text1"/>
+          <w:sz w:val="24"/>
+          <w:szCs w:val="24"/>
+          <w:lang w:eastAsia="es-ES"/>
+        </w:rPr>
+        <w:t>soport</w:t>
+      </w:r>
+      <w:r>
+        <w:rPr>
+          <w:rFonts w:ascii="Times New Roman" w:eastAsia="Times New Roman" w:hAnsi="Times New Roman" w:cs="Times New Roman"/>
+          <w:color w:val="000000" w:themeColor="text1"/>
+          <w:sz w:val="24"/>
+          <w:szCs w:val="24"/>
+          <w:lang w:eastAsia="es-ES"/>
+        </w:rPr>
+        <w:t>en</w:t>
+      </w:r>
+      <w:r>
+        <w:rPr>
+          <w:rFonts w:ascii="Times New Roman" w:eastAsia="Times New Roman" w:hAnsi="Times New Roman" w:cs="Times New Roman"/>
+          <w:color w:val="000000" w:themeColor="text1"/>
+          <w:sz w:val="24"/>
+          <w:szCs w:val="24"/>
+          <w:lang w:eastAsia="es-ES"/>
+        </w:rPr>
+        <w:t xml:space="preserve"> múltiples servidores para una mejor escalabilidad en la nube.</w:t>
+      </w:r>
+    </w:p>
+    <w:p>
+      <w:pPr>
+        <w:spacing w:before="100" w:beforeAutospacing="1" w:after="100" w:afterAutospacing="1" w:line="240" w:lineRule="auto"/>
+        <w:rPr>
+          <w:rFonts w:ascii="Times New Roman" w:hAnsi="Times New Roman" w:cs="Times New Roman"/>
+        </w:rPr>
+      </w:pPr>
+      <w:r>
+        <w:rPr>
+          <w:rFonts w:ascii="Times New Roman" w:eastAsia="Times New Roman" w:hAnsi="Times New Roman" w:cs="Times New Roman"/>
+          <w:noProof/>
+          <w:color w:val="000000" w:themeColor="text1"/>
+          <w:sz w:val="24"/>
+          <w:szCs w:val="24"/>
+          <w:lang w:eastAsia="es-ES"/>
+        </w:rPr>
+        <mc:AlternateContent>
+          <mc:Choice Requires="wps">
+            <w:drawing>
+              <wp:anchor distT="0" distB="0" distL="114300" distR="114300" simplePos="0" relativeHeight="251670528" behindDoc="0" locked="0" layoutInCell="1" allowOverlap="1" wp14:anchorId="40E94373" wp14:editId="27F958AC">
+                <wp:simplePos x="0" y="0"/>
+                <wp:positionH relativeFrom="column">
+                  <wp:posOffset>-81915</wp:posOffset>
+                </wp:positionH>
+                <wp:positionV relativeFrom="paragraph">
+                  <wp:posOffset>1324321</wp:posOffset>
+                </wp:positionV>
+                <wp:extent cx="83127" cy="1330037"/>
+                <wp:effectExtent l="38100" t="0" r="12700" b="22860"/>
+                <wp:wrapNone/>
+                <wp:docPr id="6" name="Abrir llave 6"/>
+                <wp:cNvGraphicFramePr/>
+                <a:graphic xmlns:a="http://schemas.openxmlformats.org/drawingml/2006/main">
+                  <a:graphicData uri="http://schemas.microsoft.com/office/word/2010/wordprocessingShape">
+                    <wps:wsp>
+                      <wps:cNvSpPr/>
+                      <wps:spPr>
+                        <a:xfrm>
+                          <a:off x="0" y="0"/>
+                          <a:ext cx="83127" cy="1330037"/>
+                        </a:xfrm>
+                        <a:prstGeom prst="leftBrace">
+                          <a:avLst/>
+                        </a:prstGeom>
+                      </wps:spPr>
+                      <wps:style>
+                        <a:lnRef idx="1">
+                          <a:schemeClr val="dk1"/>
+                        </a:lnRef>
+                        <a:fillRef idx="0">
+                          <a:schemeClr val="dk1"/>
+                        </a:fillRef>
+                        <a:effectRef idx="0">
+                          <a:schemeClr val="dk1"/>
+                        </a:effectRef>
+                        <a:fontRef idx="minor">
+                          <a:schemeClr val="tx1"/>
+                        </a:fontRef>
+                      </wps:style>
+                      <wps:bodyPr rot="0" spcFirstLastPara="0" vertOverflow="overflow" horzOverflow="overflow" vert="horz" wrap="square" lIns="91440" tIns="45720" rIns="91440" bIns="45720" numCol="1" spcCol="0" rtlCol="0" fromWordArt="0" anchor="ctr" anchorCtr="0" forceAA="0" compatLnSpc="1">
+                        <a:prstTxWarp prst="textNoShape">
+                          <a:avLst/>
+                        </a:prstTxWarp>
+                        <a:noAutofit/>
+                      </wps:bodyPr>
+                    </wps:wsp>
+                  </a:graphicData>
+                </a:graphic>
+              </wp:anchor>
+            </w:drawing>
+          </mc:Choice>
+          <mc:Fallback>
+            <w:pict>
+              <v:shapetype w14:anchorId="7A772960" id="_x0000_t87" coordsize="21600,21600" o:spt="87" adj="1800,10800" path="m21600,qx10800@0l10800@2qy0@11,10800@3l10800@1qy21600,21600e" filled="f">
+                <v:formulas>
+                  <v:f eqn="val #0"/>
+                  <v:f eqn="sum 21600 0 #0"/>
+                  <v:f eqn="sum #1 0 #0"/>
+                  <v:f eqn="sum #1 #0 0"/>
+                  <v:f eqn="prod #0 9598 32768"/>
+                  <v:f eqn="sum 21600 0 @4"/>
+                  <v:f eqn="sum 21600 0 #1"/>
+                  <v:f eqn="min #1 @6"/>
+                  <v:f eqn="prod @7 1 2"/>
+                  <v:f eqn="prod #0 2 1"/>
+                  <v:f eqn="sum 21600 0 @9"/>
+                  <v:f eqn="val #1"/>
+                </v:formulas>
+                <v:path arrowok="t" o:connecttype="custom" o:connectlocs="21600,0;0,10800;21600,21600" textboxrect="13963,@4,21600,@5"/>
+                <v:handles>
+                  <v:h position="center,#0" yrange="0,@8"/>
+                  <v:h position="topLeft,#1" yrange="@9,@10"/>
+                </v:handles>
+              </v:shapetype>
+              <v:shape id="Abrir llave 6" o:spid="_x0000_s1026" type="#_x0000_t87" style="position:absolute;margin-left:-6.45pt;margin-top:104.3pt;width:6.55pt;height:104.75pt;z-index:251670528;visibility:visible;mso-wrap-style:square;mso-wrap-distance-left:9pt;mso-wrap-distance-top:0;mso-wrap-distance-right:9pt;mso-wrap-distance-bottom:0;mso-position-horizontal:absolute;mso-position-horizontal-relative:text;mso-position-vertical:absolute;mso-position-vertical-relative:text;v-text-anchor:middle" o:gfxdata="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" adj="112" strokecolor="black [3200]" strokeweight=".5pt">
+                <v:stroke joinstyle="miter"/>
+              </v:shape>
+            </w:pict>
+          </mc:Fallback>
+        </mc:AlternateContent>
+      </w:r>
+      <w:r>
+        <w:rPr>
+          <w:rFonts w:ascii="Times New Roman" w:eastAsia="Times New Roman" w:hAnsi="Times New Roman" w:cs="Times New Roman"/>
+          <w:noProof/>
+          <w:color w:val="000000" w:themeColor="text1"/>
+          <w:sz w:val="24"/>
+          <w:szCs w:val="24"/>
+          <w:lang w:eastAsia="es-ES"/>
+        </w:rPr>
+        <mc:AlternateContent>
+          <mc:Choice Requires="wps">
+            <w:drawing>
+              <wp:anchor distT="0" distB="0" distL="114300" distR="114300" simplePos="0" relativeHeight="251671552" behindDoc="0" locked="0" layoutInCell="1" allowOverlap="1" wp14:anchorId="14EE8B70" wp14:editId="62C8D6BA">
+                <wp:simplePos x="0" y="0"/>
+                <wp:positionH relativeFrom="column">
+                  <wp:posOffset>5396865</wp:posOffset>
+                </wp:positionH>
+                <wp:positionV relativeFrom="paragraph">
+                  <wp:posOffset>1234960</wp:posOffset>
+                </wp:positionV>
+                <wp:extent cx="214745" cy="1330036"/>
+                <wp:effectExtent l="0" t="0" r="33020" b="22860"/>
+                <wp:wrapNone/>
+                <wp:docPr id="8" name="Cerrar llave 8"/>
+                <wp:cNvGraphicFramePr/>
+                <a:graphic xmlns:a="http://schemas.openxmlformats.org/drawingml/2006/main">
+                  <a:graphicData uri="http://schemas.microsoft.com/office/word/2010/wordprocessingShape">
+                    <wps:wsp>
+                      <wps:cNvSpPr/>
+                      <wps:spPr>
+                        <a:xfrm>
+                          <a:off x="0" y="0"/>
+                          <a:ext cx="214745" cy="1330036"/>
+                        </a:xfrm>
+                        <a:prstGeom prst="rightBrace">
+                          <a:avLst/>
+                        </a:prstGeom>
+                      </wps:spPr>
+                      <wps:style>
+                        <a:lnRef idx="1">
+                          <a:schemeClr val="dk1"/>
+                        </a:lnRef>
+                        <a:fillRef idx="0">
+                          <a:schemeClr val="dk1"/>
+                        </a:fillRef>
+                        <a:effectRef idx="0">
+                          <a:schemeClr val="dk1"/>
+                        </a:effectRef>
+                        <a:fontRef idx="minor">
+                          <a:schemeClr val="tx1"/>
+                        </a:fontRef>
+                      </wps:style>
+                      <wps:bodyPr rot="0" spcFirstLastPara="0" vertOverflow="overflow" horzOverflow="overflow" vert="horz" wrap="square" lIns="91440" tIns="45720" rIns="91440" bIns="45720" numCol="1" spcCol="0" rtlCol="0" fromWordArt="0" anchor="ctr" anchorCtr="0" forceAA="0" compatLnSpc="1">
+                        <a:prstTxWarp prst="textNoShape">
+                          <a:avLst/>
+                        </a:prstTxWarp>
+                        <a:noAutofit/>
+                      </wps:bodyPr>
+                    </wps:wsp>
+                  </a:graphicData>
+                </a:graphic>
+              </wp:anchor>
+            </w:drawing>
+          </mc:Choice>
+          <mc:Fallback>
+            <w:pict>
+              <v:shapetype w14:anchorId="01559BAA" id="_x0000_t88" coordsize="21600,21600" o:spt="88" adj="1800,10800" path="m,qx10800@0l10800@2qy21600@11,10800@3l10800@1qy,21600e" filled="f">
+                <v:formulas>
+                  <v:f eqn="val #0"/>
+                  <v:f eqn="sum 21600 0 #0"/>
+                  <v:f eqn="sum #1 0 #0"/>
+                  <v:f eqn="sum #1 #0 0"/>
+                  <v:f eqn="prod #0 9598 32768"/>
+                  <v:f eqn="sum 21600 0 @4"/>
+                  <v:f eqn="sum 21600 0 #1"/>
+                  <v:f eqn="min #1 @6"/>
+                  <v:f eqn="prod @7 1 2"/>
+                  <v:f eqn="prod #0 2 1"/>
+                  <v:f eqn="sum 21600 0 @9"/>
+                  <v:f eqn="val #1"/>
+                </v:formulas>
+                <v:path arrowok="t" o:connecttype="custom" o:connectlocs="0,0;21600,@11;0,21600" textboxrect="0,@4,7637,@5"/>
+                <v:handles>
+                  <v:h position="center,#0" yrange="0,@8"/>
+                  <v:h position="bottomRight,#1" yrange="@9,@10"/>
+                </v:handles>
+              </v:shapetype>
+              <v:shape id="Cerrar llave 8" o:spid="_x0000_s1026" type="#_x0000_t88" style="position:absolute;margin-left:424.95pt;margin-top:97.25pt;width:16.9pt;height:104.75pt;z-index:251671552;visibility:visible;mso-wrap-style:square;mso-wrap-distance-left:9pt;mso-wrap-distance-top:0;mso-wrap-distance-right:9pt;mso-wrap-distance-bottom:0;mso-position-horizontal:absolute;mso-position-horizontal-relative:text;mso-position-vertical:absolute;mso-position-vertical-relative:text;v-text-anchor:middle" o:gfxdata="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" adj="291" strokecolor="black [3200]" strokeweight=".5pt">
+                <v:stroke joinstyle="miter"/>
+              </v:shape>
+            </w:pict>
+          </mc:Fallback>
+        </mc:AlternateContent>
+      </w:r>
+      <w:r>
+        <w:rPr>
+          <w:rFonts w:ascii="Times New Roman" w:eastAsia="Times New Roman" w:hAnsi="Times New Roman" w:cs="Times New Roman"/>
+          <w:color w:val="000000" w:themeColor="text1"/>
+          <w:sz w:val="24"/>
+          <w:szCs w:val="24"/>
+          <w:lang w:eastAsia="es-ES"/>
+        </w:rPr>
+        <w:t xml:space="preserve"> 5. </w:t>
+      </w:r>
+      <w:r>
+        <w:rPr>
+          <w:rFonts w:ascii="Times New Roman" w:eastAsia="Times New Roman" w:hAnsi="Times New Roman" w:cs="Times New Roman"/>
+          <w:color w:val="000000" w:themeColor="text1"/>
+          <w:sz w:val="24"/>
+          <w:szCs w:val="24"/>
+          <w:lang w:eastAsia="es-ES"/>
+        </w:rPr>
+        <w:t xml:space="preserve">Realizar </w:t>
+      </w:r>
+      <w:r>
+        <w:rPr>
+          <w:rFonts w:ascii="Times New Roman" w:eastAsia="Times New Roman" w:hAnsi="Times New Roman" w:cs="Times New Roman"/>
+          <w:color w:val="000000" w:themeColor="text1"/>
+          <w:sz w:val="24"/>
+          <w:szCs w:val="24"/>
+          <w:lang w:eastAsia="es-ES"/>
+        </w:rPr>
+        <w:t>una integración avanzada</w:t>
+      </w:r>
+      <w:r>
+        <w:rPr>
+          <w:rFonts w:ascii="Times New Roman" w:eastAsia="Times New Roman" w:hAnsi="Times New Roman" w:cs="Times New Roman"/>
+          <w:color w:val="000000" w:themeColor="text1"/>
+          <w:sz w:val="24"/>
+          <w:szCs w:val="24"/>
+          <w:lang w:eastAsia="es-ES"/>
+        </w:rPr>
+        <w:t xml:space="preserve"> con herramientas de Business Intelligence (BI) como Power BI.</w:t>
+      </w:r>
+      <w:r>
+        <w:rPr>
+          <w:rFonts w:ascii="Times New Roman" w:eastAsia="Times New Roman" w:hAnsi="Times New Roman" w:cs="Times New Roman"/>
+          <w:color w:val="000000" w:themeColor="text1"/>
+          <w:sz w:val="24"/>
+          <w:szCs w:val="24"/>
+          <w:lang w:eastAsia="es-ES"/>
         </w:rPr>
         <w:t xml:space="preserve"> </w:t>
       </w:r>
-    </w:p>
-    <w:p>
-      <w:pPr>
-        <w:rPr>
-          <w:rFonts w:ascii="Times New Roman" w:hAnsi="Times New Roman" w:cs="Times New Roman"/>
-          <w:i/>
-          <w:iCs/>
-          <w:sz w:val="36"/>
-          <w:szCs w:val="36"/>
-        </w:rPr>
-      </w:pPr>
-      <w:r>
-        <w:rPr>
-          <w:rFonts w:ascii="Times New Roman" w:hAnsi="Times New Roman" w:cs="Times New Roman"/>
-          <w:b/>
-          <w:bCs/>
-          <w:sz w:val="28"/>
-          <w:szCs w:val="28"/>
-        </w:rPr>
-        <w:t>5.1. Pruebas realizadas</w:t>
-      </w:r>
-    </w:p>
-    <w:p>
-      <w:pPr>
-        <w:rPr>
-          <w:rFonts w:ascii="Times New Roman" w:hAnsi="Times New Roman" w:cs="Times New Roman"/>
-          <w:i/>
-          <w:iCs/>
-          <w:sz w:val="36"/>
-          <w:szCs w:val="36"/>
-        </w:rPr>
-      </w:pPr>
-      <w:r>
-        <w:rPr>
-          <w:rFonts w:ascii="Times New Roman" w:hAnsi="Times New Roman" w:cs="Times New Roman"/>
-          <w:b/>
-          <w:bCs/>
-          <w:sz w:val="28"/>
-          <w:szCs w:val="28"/>
-        </w:rPr>
-        <w:t xml:space="preserve">5.2. Resultados y validación </w:t>
-      </w:r>
-    </w:p>
-    <w:p>
-      <w:pPr>
-        <w:rPr>
-          <w:rFonts w:ascii="Times New Roman" w:hAnsi="Times New Roman" w:cs="Times New Roman"/>
-          <w:b/>
-          <w:bCs/>
-          <w:sz w:val="36"/>
-          <w:szCs w:val="36"/>
-        </w:rPr>
-      </w:pPr>
-      <w:r>
-        <w:rPr>
-          <w:rFonts w:ascii="Times New Roman" w:hAnsi="Times New Roman" w:cs="Times New Roman"/>
-          <w:b/>
-          <w:bCs/>
-          <w:sz w:val="36"/>
-          <w:szCs w:val="36"/>
-        </w:rPr>
-        <w:t>6. Conclusiones y Trabajo Futuro</w:t>
-      </w:r>
-    </w:p>
-    <w:p>
-      <w:pPr>
-        <w:rPr>
-          <w:rFonts w:ascii="Times New Roman" w:hAnsi="Times New Roman" w:cs="Times New Roman"/>
-          <w:b/>
-          <w:bCs/>
-          <w:sz w:val="28"/>
-          <w:szCs w:val="28"/>
-        </w:rPr>
-      </w:pPr>
-      <w:r>
-        <w:rPr>
-          <w:rFonts w:ascii="Times New Roman" w:hAnsi="Times New Roman" w:cs="Times New Roman"/>
-          <w:b/>
-          <w:bCs/>
-          <w:sz w:val="28"/>
-          <w:szCs w:val="28"/>
-        </w:rPr>
-        <w:t xml:space="preserve"> 6.1. Logros y limitaciones actuales</w:t>
-      </w:r>
-    </w:p>
-    <w:p>
-      <w:pPr>
-        <w:rPr>
-          <w:rFonts w:ascii="Times New Roman" w:hAnsi="Times New Roman" w:cs="Times New Roman"/>
-          <w:b/>
-          <w:bCs/>
-          <w:sz w:val="28"/>
-          <w:szCs w:val="28"/>
-        </w:rPr>
-      </w:pPr>
-      <w:r>
-        <w:rPr>
-          <w:rFonts w:ascii="Times New Roman" w:hAnsi="Times New Roman" w:cs="Times New Roman"/>
-          <w:b/>
-          <w:bCs/>
-          <w:sz w:val="28"/>
-          <w:szCs w:val="28"/>
-        </w:rPr>
-        <w:t xml:space="preserve"> 6.2. Propuestas de mejora a futuro</w:t>
+      <w:r>
+        <w:rPr>
+          <w:rFonts w:ascii="Times New Roman" w:eastAsia="Times New Roman" w:hAnsi="Times New Roman" w:cs="Times New Roman"/>
+          <w:color w:val="000000" w:themeColor="text1"/>
+          <w:sz w:val="24"/>
+          <w:szCs w:val="24"/>
+          <w:lang w:eastAsia="es-ES"/>
+        </w:rPr>
+        <w:t>Además,</w:t>
+      </w:r>
+      <w:r>
+        <w:rPr>
+          <w:rFonts w:ascii="Times New Roman" w:eastAsia="Times New Roman" w:hAnsi="Times New Roman" w:cs="Times New Roman"/>
+          <w:color w:val="000000" w:themeColor="text1"/>
+          <w:sz w:val="24"/>
+          <w:szCs w:val="24"/>
+          <w:lang w:eastAsia="es-ES"/>
+        </w:rPr>
+        <w:t xml:space="preserve"> potenciar</w:t>
+      </w:r>
+      <w:r>
+        <w:rPr>
+          <w:rFonts w:ascii="Times New Roman" w:eastAsia="Times New Roman" w:hAnsi="Times New Roman" w:cs="Times New Roman"/>
+          <w:color w:val="000000" w:themeColor="text1"/>
+          <w:sz w:val="24"/>
+          <w:szCs w:val="24"/>
+          <w:lang w:eastAsia="es-ES"/>
+        </w:rPr>
+        <w:t xml:space="preserve"> el desarrollo de</w:t>
+      </w:r>
+      <w:r>
+        <w:rPr>
+          <w:rFonts w:ascii="Times New Roman" w:eastAsia="Times New Roman" w:hAnsi="Times New Roman" w:cs="Times New Roman"/>
+          <w:color w:val="000000" w:themeColor="text1"/>
+          <w:sz w:val="24"/>
+          <w:szCs w:val="24"/>
+          <w:lang w:eastAsia="es-ES"/>
+        </w:rPr>
+        <w:t xml:space="preserve"> nuestra</w:t>
+      </w:r>
+      <w:r>
+        <w:rPr>
+          <w:rFonts w:ascii="Times New Roman" w:eastAsia="Times New Roman" w:hAnsi="Times New Roman" w:cs="Times New Roman"/>
+          <w:color w:val="000000" w:themeColor="text1"/>
+          <w:sz w:val="24"/>
+          <w:szCs w:val="24"/>
+          <w:lang w:eastAsia="es-ES"/>
+        </w:rPr>
+        <w:t xml:space="preserve"> APIs </w:t>
+      </w:r>
+      <w:r>
+        <w:rPr>
+          <w:rFonts w:ascii="Times New Roman" w:eastAsia="Times New Roman" w:hAnsi="Times New Roman" w:cs="Times New Roman"/>
+          <w:color w:val="000000" w:themeColor="text1"/>
+          <w:sz w:val="24"/>
+          <w:szCs w:val="24"/>
+          <w:lang w:eastAsia="es-ES"/>
+        </w:rPr>
+        <w:t xml:space="preserve">para hacerla más </w:t>
+      </w:r>
+      <w:r>
+        <w:rPr>
+          <w:rFonts w:ascii="Times New Roman" w:eastAsia="Times New Roman" w:hAnsi="Times New Roman" w:cs="Times New Roman"/>
+          <w:color w:val="000000" w:themeColor="text1"/>
+          <w:sz w:val="24"/>
+          <w:szCs w:val="24"/>
+          <w:lang w:eastAsia="es-ES"/>
+        </w:rPr>
+        <w:t>avanzadas permitirá una conexión fluida con otros sistemas empresariales.</w:t>
+      </w:r>
+      <w:r>
+        <w:rPr>
+          <w:rFonts w:ascii="Times New Roman" w:hAnsi="Times New Roman" w:cs="Times New Roman"/>
+          <w:sz w:val="24"/>
+          <w:szCs w:val="24"/>
+        </w:rPr>
+        <w:t xml:space="preserve"> </w:t>
+      </w:r>
+      <w:r>
+        <w:rPr>
+          <w:rFonts w:ascii="Times New Roman" w:hAnsi="Times New Roman" w:cs="Times New Roman"/>
+          <w:sz w:val="24"/>
+          <w:szCs w:val="24"/>
+        </w:rPr>
+        <w:t>Implementa endpoints de exportación de datos compatibles con formatos estándar (JSON, CSV, Excel) y desarrolla una capa de abstracción con especificaciones OpenAPI, facilitando la integración directa con herramientas BI como Power BI y sistemas empresariales externos</w:t>
+      </w:r>
+      <w:r>
+        <w:rPr>
+          <w:rFonts w:ascii="Times New Roman" w:hAnsi="Times New Roman" w:cs="Times New Roman"/>
+        </w:rPr>
+        <w:t>.</w:t>
+      </w:r>
+    </w:p>
+    <w:p>
+      <w:pPr>
+        <w:spacing w:before="100" w:beforeAutospacing="1" w:after="100" w:afterAutospacing="1" w:line="240" w:lineRule="auto"/>
+        <w:jc w:val="center"/>
+        <w:rPr>
+          <w:rFonts w:ascii="Times New Roman" w:eastAsia="Times New Roman" w:hAnsi="Times New Roman" w:cs="Times New Roman"/>
+          <w:i/>
+          <w:iCs/>
+          <w:color w:val="000000" w:themeColor="text1"/>
+          <w:sz w:val="24"/>
+          <w:szCs w:val="24"/>
+          <w:lang w:eastAsia="es-ES"/>
+        </w:rPr>
+      </w:pPr>
+      <w:r>
+        <w:rPr>
+          <w:rFonts w:ascii="Times New Roman" w:hAnsi="Times New Roman" w:cs="Times New Roman"/>
+          <w:i/>
+          <w:iCs/>
+        </w:rPr>
+        <w:t>Llegamos a esta conclusión tras analizar la estructura actual de la API de Creative Minds, que ya maneja datos analíticos complejos pero carece de métodos estandarizados de exportación. Observamos que implementar endpoints específicos para exportación en formatos universales (JSON, CSV, Excel) y documentar la API con especificaciones OpenAPI no solo facilitaría la integración con herramientas de BI como Power BI, sino que también permitiría a otros sistemas empresariales consumir estos datos de forma automatizada, multiplicando así el valor de la información ya procesada por nuestra plataforma.</w:t>
       </w:r>
     </w:p>
     <w:p>
@@ -4229,6 +5137,155 @@
     </w:lvl>
   </w:abstractNum>
   <w:abstractNum w:abstractNumId="2" w15:restartNumberingAfterBreak="0">
+    <w:nsid w:val="44AE0F27"/>
+    <w:multiLevelType w:val="multilevel"/>
+    <w:tmpl w:val="0504B00A"/>
+    <w:lvl w:ilvl="0">
+      <w:start w:val="1"/>
+      <w:numFmt w:val="bullet"/>
+      <w:lvlText w:val=""/>
+      <w:lvlJc w:val="left"/>
+      <w:pPr>
+        <w:tabs>
+          <w:tab w:val="num" w:pos="720"/>
+        </w:tabs>
+        <w:ind w:left="720" w:hanging="360"/>
+      </w:pPr>
+      <w:rPr>
+        <w:rFonts w:ascii="Symbol" w:hAnsi="Symbol" w:hint="default"/>
+        <w:sz w:val="20"/>
+      </w:rPr>
+    </w:lvl>
+    <w:lvl w:ilvl="1" w:tentative="1">
+      <w:start w:val="1"/>
+      <w:numFmt w:val="bullet"/>
+      <w:lvlText w:val="o"/>
+      <w:lvlJc w:val="left"/>
+      <w:pPr>
+        <w:tabs>
+          <w:tab w:val="num" w:pos="1440"/>
+        </w:tabs>
+        <w:ind w:left="1440" w:hanging="360"/>
+      </w:pPr>
+      <w:rPr>
+        <w:rFonts w:ascii="Courier New" w:hAnsi="Courier New" w:hint="default"/>
+        <w:sz w:val="20"/>
+      </w:rPr>
+    </w:lvl>
+    <w:lvl w:ilvl="2" w:tentative="1">
+      <w:start w:val="1"/>
+      <w:numFmt w:val="bullet"/>
+      <w:lvlText w:val=""/>
+      <w:lvlJc w:val="left"/>
+      <w:pPr>
+        <w:tabs>
+          <w:tab w:val="num" w:pos="2160"/>
+        </w:tabs>
+        <w:ind w:left="2160" w:hanging="360"/>
+      </w:pPr>
+      <w:rPr>
+        <w:rFonts w:ascii="Wingdings" w:hAnsi="Wingdings" w:hint="default"/>
+        <w:sz w:val="20"/>
+      </w:rPr>
+    </w:lvl>
+    <w:lvl w:ilvl="3" w:tentative="1">
+      <w:start w:val="1"/>
+      <w:numFmt w:val="bullet"/>
+      <w:lvlText w:val=""/>
+      <w:lvlJc w:val="left"/>
+      <w:pPr>
+        <w:tabs>
+          <w:tab w:val="num" w:pos="2880"/>
+        </w:tabs>
+        <w:ind w:left="2880" w:hanging="360"/>
+      </w:pPr>
+      <w:rPr>
+        <w:rFonts w:ascii="Wingdings" w:hAnsi="Wingdings" w:hint="default"/>
+        <w:sz w:val="20"/>
+      </w:rPr>
+    </w:lvl>
+    <w:lvl w:ilvl="4" w:tentative="1">
+      <w:start w:val="1"/>
+      <w:numFmt w:val="bullet"/>
+      <w:lvlText w:val=""/>
+      <w:lvlJc w:val="left"/>
+      <w:pPr>
+        <w:tabs>
+          <w:tab w:val="num" w:pos="3600"/>
+        </w:tabs>
+        <w:ind w:left="3600" w:hanging="360"/>
+      </w:pPr>
+      <w:rPr>
+        <w:rFonts w:ascii="Wingdings" w:hAnsi="Wingdings" w:hint="default"/>
+        <w:sz w:val="20"/>
+      </w:rPr>
+    </w:lvl>
+    <w:lvl w:ilvl="5" w:tentative="1">
+      <w:start w:val="1"/>
+      <w:numFmt w:val="bullet"/>
+      <w:lvlText w:val=""/>
+      <w:lvlJc w:val="left"/>
+      <w:pPr>
+        <w:tabs>
+          <w:tab w:val="num" w:pos="4320"/>
+        </w:tabs>
+        <w:ind w:left="4320" w:hanging="360"/>
+      </w:pPr>
+      <w:rPr>
+        <w:rFonts w:ascii="Wingdings" w:hAnsi="Wingdings" w:hint="default"/>
+        <w:sz w:val="20"/>
+      </w:rPr>
+    </w:lvl>
+    <w:lvl w:ilvl="6" w:tentative="1">
+      <w:start w:val="1"/>
+      <w:numFmt w:val="bullet"/>
+      <w:lvlText w:val=""/>
+      <w:lvlJc w:val="left"/>
+      <w:pPr>
+        <w:tabs>
+          <w:tab w:val="num" w:pos="5040"/>
+        </w:tabs>
+        <w:ind w:left="5040" w:hanging="360"/>
+      </w:pPr>
+      <w:rPr>
+        <w:rFonts w:ascii="Wingdings" w:hAnsi="Wingdings" w:hint="default"/>
+        <w:sz w:val="20"/>
+      </w:rPr>
+    </w:lvl>
+    <w:lvl w:ilvl="7" w:tentative="1">
+      <w:start w:val="1"/>
+      <w:numFmt w:val="bullet"/>
+      <w:lvlText w:val=""/>
+      <w:lvlJc w:val="left"/>
+      <w:pPr>
+        <w:tabs>
+          <w:tab w:val="num" w:pos="5760"/>
+        </w:tabs>
+        <w:ind w:left="5760" w:hanging="360"/>
+      </w:pPr>
+      <w:rPr>
+        <w:rFonts w:ascii="Wingdings" w:hAnsi="Wingdings" w:hint="default"/>
+        <w:sz w:val="20"/>
+      </w:rPr>
+    </w:lvl>
+    <w:lvl w:ilvl="8" w:tentative="1">
+      <w:start w:val="1"/>
+      <w:numFmt w:val="bullet"/>
+      <w:lvlText w:val=""/>
+      <w:lvlJc w:val="left"/>
+      <w:pPr>
+        <w:tabs>
+          <w:tab w:val="num" w:pos="6480"/>
+        </w:tabs>
+        <w:ind w:left="6480" w:hanging="360"/>
+      </w:pPr>
+      <w:rPr>
+        <w:rFonts w:ascii="Wingdings" w:hAnsi="Wingdings" w:hint="default"/>
+        <w:sz w:val="20"/>
+      </w:rPr>
+    </w:lvl>
+  </w:abstractNum>
+  <w:abstractNum w:abstractNumId="3" w15:restartNumberingAfterBreak="0">
     <w:nsid w:val="45EA61B8"/>
     <w:multiLevelType w:val="multilevel"/>
     <w:tmpl w:val="19AE976E"/>
@@ -4345,7 +5402,7 @@
       </w:pPr>
     </w:lvl>
   </w:abstractNum>
-  <w:abstractNum w:abstractNumId="3" w15:restartNumberingAfterBreak="0">
+  <w:abstractNum w:abstractNumId="4" w15:restartNumberingAfterBreak="0">
     <w:nsid w:val="4E776E9A"/>
     <w:multiLevelType w:val="hybridMultilevel"/>
     <w:tmpl w:val="53B6D528"/>
@@ -4431,7 +5488,7 @@
       </w:pPr>
     </w:lvl>
   </w:abstractNum>
-  <w:abstractNum w:abstractNumId="4" w15:restartNumberingAfterBreak="0">
+  <w:abstractNum w:abstractNumId="5" w15:restartNumberingAfterBreak="0">
     <w:nsid w:val="53F22C6F"/>
     <w:multiLevelType w:val="multilevel"/>
     <w:tmpl w:val="C786073C"/>
@@ -4580,7 +5637,7 @@
       </w:rPr>
     </w:lvl>
   </w:abstractNum>
-  <w:abstractNum w:abstractNumId="5" w15:restartNumberingAfterBreak="0">
+  <w:abstractNum w:abstractNumId="6" w15:restartNumberingAfterBreak="0">
     <w:nsid w:val="542270B6"/>
     <w:multiLevelType w:val="hybridMultilevel"/>
     <w:tmpl w:val="9C34E9E8"/>
@@ -4666,7 +5723,7 @@
       </w:pPr>
     </w:lvl>
   </w:abstractNum>
-  <w:abstractNum w:abstractNumId="6" w15:restartNumberingAfterBreak="0">
+  <w:abstractNum w:abstractNumId="7" w15:restartNumberingAfterBreak="0">
     <w:nsid w:val="6DD13A2B"/>
     <w:multiLevelType w:val="multilevel"/>
     <w:tmpl w:val="63923FF8"/>
@@ -4783,7 +5840,7 @@
       </w:pPr>
     </w:lvl>
   </w:abstractNum>
-  <w:abstractNum w:abstractNumId="7" w15:restartNumberingAfterBreak="0">
+  <w:abstractNum w:abstractNumId="8" w15:restartNumberingAfterBreak="0">
     <w:nsid w:val="757A215B"/>
     <w:multiLevelType w:val="multilevel"/>
     <w:tmpl w:val="B4140180"/>
@@ -4900,7 +5957,7 @@
       </w:pPr>
     </w:lvl>
   </w:abstractNum>
-  <w:abstractNum w:abstractNumId="8" w15:restartNumberingAfterBreak="0">
+  <w:abstractNum w:abstractNumId="9" w15:restartNumberingAfterBreak="0">
     <w:nsid w:val="7D934429"/>
     <w:multiLevelType w:val="multilevel"/>
     <w:tmpl w:val="560692C4"/>
@@ -5053,28 +6110,31 @@
     <w:abstractNumId w:val="0"/>
   </w:num>
   <w:num w:numId="2">
-    <w:abstractNumId w:val="4"/>
+    <w:abstractNumId w:val="5"/>
   </w:num>
   <w:num w:numId="3">
+    <w:abstractNumId w:val="9"/>
+  </w:num>
+  <w:num w:numId="4">
     <w:abstractNumId w:val="8"/>
   </w:num>
-  <w:num w:numId="4">
+  <w:num w:numId="5">
     <w:abstractNumId w:val="7"/>
   </w:num>
-  <w:num w:numId="5">
-    <w:abstractNumId w:val="6"/>
-  </w:num>
   <w:num w:numId="6">
-    <w:abstractNumId w:val="2"/>
+    <w:abstractNumId w:val="3"/>
   </w:num>
   <w:num w:numId="7">
-    <w:abstractNumId w:val="3"/>
+    <w:abstractNumId w:val="4"/>
   </w:num>
   <w:num w:numId="8">
     <w:abstractNumId w:val="1"/>
   </w:num>
   <w:num w:numId="9">
-    <w:abstractNumId w:val="5"/>
+    <w:abstractNumId w:val="6"/>
+  </w:num>
+  <w:num w:numId="10">
+    <w:abstractNumId w:val="2"/>
   </w:num>
 </w:numbering>
 </file>
@@ -5542,7 +6602,6 @@
   <w:style w:type="character" w:default="1" w:styleId="Fuentedeprrafopredeter">
     <w:name w:val="Default Paragraph Font"/>
     <w:uiPriority w:val="1"/>
-    <w:semiHidden/>
     <w:unhideWhenUsed/>
   </w:style>
   <w:style w:type="table" w:default="1" w:styleId="Tablanormal">
@@ -5708,6 +6767,42 @@
     <w:rPr>
       <w:color w:val="605E5C"/>
       <w:shd w:val="clear" w:color="auto" w:fill="E1DFDD"/>
+    </w:rPr>
+  </w:style>
+  <w:style w:type="table" w:styleId="Tablaconcuadrcula">
+    <w:name w:val="Table Grid"/>
+    <w:basedOn w:val="Tablanormal"/>
+    <w:uiPriority w:val="39"/>
+    <w:rsid w:val="00963CEE"/>
+    <w:pPr>
+      <w:spacing w:after="0" w:line="240" w:lineRule="auto"/>
+    </w:pPr>
+    <w:tblPr>
+      <w:tblBorders>
+        <w:top w:val="single" w:sz="4" w:space="0" w:color="auto"/>
+        <w:left w:val="single" w:sz="4" w:space="0" w:color="auto"/>
+        <w:bottom w:val="single" w:sz="4" w:space="0" w:color="auto"/>
+        <w:right w:val="single" w:sz="4" w:space="0" w:color="auto"/>
+        <w:insideH w:val="single" w:sz="4" w:space="0" w:color="auto"/>
+        <w:insideV w:val="single" w:sz="4" w:space="0" w:color="auto"/>
+      </w:tblBorders>
+    </w:tblPr>
+  </w:style>
+  <w:style w:type="paragraph" w:styleId="NormalWeb">
+    <w:name w:val="Normal (Web)"/>
+    <w:basedOn w:val="Normal"/>
+    <w:uiPriority w:val="99"/>
+    <w:semiHidden/>
+    <w:unhideWhenUsed/>
+    <w:rsid w:val="00963CEE"/>
+    <w:pPr>
+      <w:spacing w:before="100" w:beforeAutospacing="1" w:after="100" w:afterAutospacing="1" w:line="240" w:lineRule="auto"/>
+    </w:pPr>
+    <w:rPr>
+      <w:rFonts w:ascii="Times New Roman" w:eastAsia="Times New Roman" w:hAnsi="Times New Roman" w:cs="Times New Roman"/>
+      <w:sz w:val="24"/>
+      <w:szCs w:val="24"/>
+      <w:lang w:eastAsia="es-ES"/>
     </w:rPr>
   </w:style>
 </w:styles>

</xml_diff>